<commit_message>
styling (SOMETHING WENT WRONG WITH BESTÄTIGUNGSSEITE: NO VALUE DATA)
</commit_message>
<xml_diff>
--- a/Projektdokumentation.docx
+++ b/Projektdokumentation.docx
@@ -66,7 +66,11 @@
     <w:sdt>
       <w:sdtPr>
         <w:rPr>
-          <w:lang w:val="de-DE"/>
+          <w:rFonts w:asciiTheme="minorHAnsi" w:eastAsiaTheme="minorHAnsi" w:hAnsiTheme="minorHAnsi" w:cstheme="minorBidi"/>
+          <w:color w:val="auto"/>
+          <w:sz w:val="22"/>
+          <w:szCs w:val="22"/>
+          <w:lang w:val="de-DE" w:eastAsia="en-US"/>
         </w:rPr>
         <w:id w:val="-1116439927"/>
         <w:docPartObj>
@@ -76,13 +80,8 @@
       </w:sdtPr>
       <w:sdtEndPr>
         <w:rPr>
-          <w:rFonts w:asciiTheme="minorHAnsi" w:eastAsiaTheme="minorHAnsi" w:hAnsiTheme="minorHAnsi" w:cstheme="minorBidi"/>
           <w:b/>
           <w:bCs/>
-          <w:color w:val="auto"/>
-          <w:sz w:val="22"/>
-          <w:szCs w:val="22"/>
-          <w:lang w:eastAsia="en-US"/>
         </w:rPr>
       </w:sdtEndPr>
       <w:sdtContent>
@@ -107,7 +106,9 @@
               <w:tab w:val="right" w:leader="dot" w:pos="9350"/>
             </w:tabs>
             <w:rPr>
+              <w:rFonts w:eastAsiaTheme="minorEastAsia"/>
               <w:noProof/>
+              <w:lang w:eastAsia="en-GB"/>
             </w:rPr>
           </w:pPr>
           <w:r>
@@ -134,11 +135,81 @@
             </w:rPr>
             <w:fldChar w:fldCharType="separate"/>
           </w:r>
-          <w:hyperlink w:anchor="_Toc12821119" w:history="1">
+          <w:hyperlink w:anchor="_Toc12823043" w:history="1">
             <w:r>
               <w:rPr>
                 <w:rStyle w:val="Hyperlink"/>
                 <w:noProof/>
+              </w:rPr>
+              <w:t>Auftrag</w:t>
+            </w:r>
+            <w:r>
+              <w:rPr>
+                <w:noProof/>
+                <w:webHidden/>
+              </w:rPr>
+              <w:tab/>
+            </w:r>
+            <w:r>
+              <w:rPr>
+                <w:noProof/>
+                <w:webHidden/>
+              </w:rPr>
+              <w:fldChar w:fldCharType="begin"/>
+            </w:r>
+            <w:r>
+              <w:rPr>
+                <w:noProof/>
+                <w:webHidden/>
+              </w:rPr>
+              <w:instrText xml:space="preserve"> PAGEREF _Toc12823043 \h </w:instrText>
+            </w:r>
+            <w:r>
+              <w:rPr>
+                <w:noProof/>
+                <w:webHidden/>
+              </w:rPr>
+            </w:r>
+            <w:r>
+              <w:rPr>
+                <w:noProof/>
+                <w:webHidden/>
+              </w:rPr>
+              <w:fldChar w:fldCharType="separate"/>
+            </w:r>
+            <w:r>
+              <w:rPr>
+                <w:noProof/>
+                <w:webHidden/>
+              </w:rPr>
+              <w:t>3</w:t>
+            </w:r>
+            <w:r>
+              <w:rPr>
+                <w:noProof/>
+                <w:webHidden/>
+              </w:rPr>
+              <w:fldChar w:fldCharType="end"/>
+            </w:r>
+          </w:hyperlink>
+        </w:p>
+        <w:p>
+          <w:pPr>
+            <w:pStyle w:val="Verzeichnis1"/>
+            <w:tabs>
+              <w:tab w:val="right" w:leader="dot" w:pos="9350"/>
+            </w:tabs>
+            <w:rPr>
+              <w:rFonts w:eastAsiaTheme="minorEastAsia"/>
+              <w:noProof/>
+              <w:lang w:eastAsia="en-GB"/>
+            </w:rPr>
+          </w:pPr>
+          <w:hyperlink w:anchor="_Toc12823044" w:history="1">
+            <w:r>
+              <w:rPr>
+                <w:rStyle w:val="Hyperlink"/>
+                <w:noProof/>
                 <w:lang w:val="de-CH"/>
               </w:rPr>
               <w:t>Klassen</w:t>
@@ -162,7 +233,7 @@
                 <w:noProof/>
                 <w:webHidden/>
               </w:rPr>
-              <w:instrText xml:space="preserve"> PAGEREF _Toc12821119 \h </w:instrText>
+              <w:instrText xml:space="preserve"> PAGEREF _Toc12823044 \h </w:instrText>
             </w:r>
             <w:r>
               <w:rPr>
@@ -182,7 +253,7 @@
                 <w:noProof/>
                 <w:webHidden/>
               </w:rPr>
-              <w:t>3</w:t>
+              <w:t>4</w:t>
             </w:r>
             <w:r>
               <w:rPr>
@@ -200,10 +271,12 @@
               <w:tab w:val="right" w:leader="dot" w:pos="9350"/>
             </w:tabs>
             <w:rPr>
+              <w:rFonts w:eastAsiaTheme="minorEastAsia"/>
               <w:noProof/>
+              <w:lang w:eastAsia="en-GB"/>
             </w:rPr>
           </w:pPr>
-          <w:hyperlink w:anchor="_Toc12821120" w:history="1">
+          <w:hyperlink w:anchor="_Toc12823045" w:history="1">
             <w:r>
               <w:rPr>
                 <w:rStyle w:val="Hyperlink"/>
@@ -231,7 +304,7 @@
                 <w:noProof/>
                 <w:webHidden/>
               </w:rPr>
-              <w:instrText xml:space="preserve"> PAGEREF _Toc12821120 \h </w:instrText>
+              <w:instrText xml:space="preserve"> PAGEREF _Toc12823045 \h </w:instrText>
             </w:r>
             <w:r>
               <w:rPr>
@@ -251,7 +324,7 @@
                 <w:noProof/>
                 <w:webHidden/>
               </w:rPr>
-              <w:t>3</w:t>
+              <w:t>4</w:t>
             </w:r>
             <w:r>
               <w:rPr>
@@ -269,10 +342,12 @@
               <w:tab w:val="right" w:leader="dot" w:pos="9350"/>
             </w:tabs>
             <w:rPr>
+              <w:rFonts w:eastAsiaTheme="minorEastAsia"/>
               <w:noProof/>
+              <w:lang w:eastAsia="en-GB"/>
             </w:rPr>
           </w:pPr>
-          <w:hyperlink w:anchor="_Toc12821121" w:history="1">
+          <w:hyperlink w:anchor="_Toc12823046" w:history="1">
             <w:r>
               <w:rPr>
                 <w:rStyle w:val="Hyperlink"/>
@@ -300,7 +375,7 @@
                 <w:noProof/>
                 <w:webHidden/>
               </w:rPr>
-              <w:instrText xml:space="preserve"> PAGEREF _Toc12821121 \h </w:instrText>
+              <w:instrText xml:space="preserve"> PAGEREF _Toc12823046 \h </w:instrText>
             </w:r>
             <w:r>
               <w:rPr>
@@ -320,7 +395,7 @@
                 <w:noProof/>
                 <w:webHidden/>
               </w:rPr>
-              <w:t>3</w:t>
+              <w:t>4</w:t>
             </w:r>
             <w:r>
               <w:rPr>
@@ -338,10 +413,12 @@
               <w:tab w:val="right" w:leader="dot" w:pos="9350"/>
             </w:tabs>
             <w:rPr>
+              <w:rFonts w:eastAsiaTheme="minorEastAsia"/>
               <w:noProof/>
+              <w:lang w:eastAsia="en-GB"/>
             </w:rPr>
           </w:pPr>
-          <w:hyperlink w:anchor="_Toc12821122" w:history="1">
+          <w:hyperlink w:anchor="_Toc12823047" w:history="1">
             <w:r>
               <w:rPr>
                 <w:rStyle w:val="Hyperlink"/>
@@ -369,7 +446,7 @@
                 <w:noProof/>
                 <w:webHidden/>
               </w:rPr>
-              <w:instrText xml:space="preserve"> PAGEREF _Toc12821122 \h </w:instrText>
+              <w:instrText xml:space="preserve"> PAGEREF _Toc12823047 \h </w:instrText>
             </w:r>
             <w:r>
               <w:rPr>
@@ -389,7 +466,7 @@
                 <w:noProof/>
                 <w:webHidden/>
               </w:rPr>
-              <w:t>3</w:t>
+              <w:t>4</w:t>
             </w:r>
             <w:r>
               <w:rPr>
@@ -407,10 +484,12 @@
               <w:tab w:val="right" w:leader="dot" w:pos="9350"/>
             </w:tabs>
             <w:rPr>
+              <w:rFonts w:eastAsiaTheme="minorEastAsia"/>
               <w:noProof/>
+              <w:lang w:eastAsia="en-GB"/>
             </w:rPr>
           </w:pPr>
-          <w:hyperlink w:anchor="_Toc12821123" w:history="1">
+          <w:hyperlink w:anchor="_Toc12823048" w:history="1">
             <w:r>
               <w:rPr>
                 <w:rStyle w:val="Hyperlink"/>
@@ -438,7 +517,7 @@
                 <w:noProof/>
                 <w:webHidden/>
               </w:rPr>
-              <w:instrText xml:space="preserve"> PAGEREF _Toc12821123 \h </w:instrText>
+              <w:instrText xml:space="preserve"> PAGEREF _Toc12823048 \h </w:instrText>
             </w:r>
             <w:r>
               <w:rPr>
@@ -458,7 +537,7 @@
                 <w:noProof/>
                 <w:webHidden/>
               </w:rPr>
-              <w:t>3</w:t>
+              <w:t>4</w:t>
             </w:r>
             <w:r>
               <w:rPr>
@@ -476,10 +555,12 @@
               <w:tab w:val="right" w:leader="dot" w:pos="9350"/>
             </w:tabs>
             <w:rPr>
+              <w:rFonts w:eastAsiaTheme="minorEastAsia"/>
               <w:noProof/>
+              <w:lang w:eastAsia="en-GB"/>
             </w:rPr>
           </w:pPr>
-          <w:hyperlink w:anchor="_Toc12821124" w:history="1">
+          <w:hyperlink w:anchor="_Toc12823049" w:history="1">
             <w:r>
               <w:rPr>
                 <w:rStyle w:val="Hyperlink"/>
@@ -507,7 +588,7 @@
                 <w:noProof/>
                 <w:webHidden/>
               </w:rPr>
-              <w:instrText xml:space="preserve"> PAGEREF _Toc12821124 \h </w:instrText>
+              <w:instrText xml:space="preserve"> PAGEREF _Toc12823049 \h </w:instrText>
             </w:r>
             <w:r>
               <w:rPr>
@@ -527,7 +608,7 @@
                 <w:noProof/>
                 <w:webHidden/>
               </w:rPr>
-              <w:t>3</w:t>
+              <w:t>4</w:t>
             </w:r>
             <w:r>
               <w:rPr>
@@ -545,10 +626,12 @@
               <w:tab w:val="right" w:leader="dot" w:pos="9350"/>
             </w:tabs>
             <w:rPr>
+              <w:rFonts w:eastAsiaTheme="minorEastAsia"/>
               <w:noProof/>
+              <w:lang w:eastAsia="en-GB"/>
             </w:rPr>
           </w:pPr>
-          <w:hyperlink w:anchor="_Toc12821125" w:history="1">
+          <w:hyperlink w:anchor="_Toc12823050" w:history="1">
             <w:r>
               <w:rPr>
                 <w:rStyle w:val="Hyperlink"/>
@@ -576,7 +659,7 @@
                 <w:noProof/>
                 <w:webHidden/>
               </w:rPr>
-              <w:instrText xml:space="preserve"> PAGEREF _Toc12821125 \h </w:instrText>
+              <w:instrText xml:space="preserve"> PAGEREF _Toc12823050 \h </w:instrText>
             </w:r>
             <w:r>
               <w:rPr>
@@ -596,7 +679,7 @@
                 <w:noProof/>
                 <w:webHidden/>
               </w:rPr>
-              <w:t>3</w:t>
+              <w:t>4</w:t>
             </w:r>
             <w:r>
               <w:rPr>
@@ -614,10 +697,12 @@
               <w:tab w:val="right" w:leader="dot" w:pos="9350"/>
             </w:tabs>
             <w:rPr>
+              <w:rFonts w:eastAsiaTheme="minorEastAsia"/>
               <w:noProof/>
+              <w:lang w:eastAsia="en-GB"/>
             </w:rPr>
           </w:pPr>
-          <w:hyperlink w:anchor="_Toc12821126" w:history="1">
+          <w:hyperlink w:anchor="_Toc12823051" w:history="1">
             <w:r>
               <w:rPr>
                 <w:rStyle w:val="Hyperlink"/>
@@ -645,7 +730,7 @@
                 <w:noProof/>
                 <w:webHidden/>
               </w:rPr>
-              <w:instrText xml:space="preserve"> PAGEREF _Toc12821126 \h </w:instrText>
+              <w:instrText xml:space="preserve"> PAGEREF _Toc12823051 \h </w:instrText>
             </w:r>
             <w:r>
               <w:rPr>
@@ -665,7 +750,7 @@
                 <w:noProof/>
                 <w:webHidden/>
               </w:rPr>
-              <w:t>3</w:t>
+              <w:t>4</w:t>
             </w:r>
             <w:r>
               <w:rPr>
@@ -683,10 +768,12 @@
               <w:tab w:val="right" w:leader="dot" w:pos="9350"/>
             </w:tabs>
             <w:rPr>
+              <w:rFonts w:eastAsiaTheme="minorEastAsia"/>
               <w:noProof/>
+              <w:lang w:eastAsia="en-GB"/>
             </w:rPr>
           </w:pPr>
-          <w:hyperlink w:anchor="_Toc12821127" w:history="1">
+          <w:hyperlink w:anchor="_Toc12823052" w:history="1">
             <w:r>
               <w:rPr>
                 <w:rStyle w:val="Hyperlink"/>
@@ -714,7 +801,7 @@
                 <w:noProof/>
                 <w:webHidden/>
               </w:rPr>
-              <w:instrText xml:space="preserve"> PAGEREF _Toc12821127 \h </w:instrText>
+              <w:instrText xml:space="preserve"> PAGEREF _Toc12823052 \h </w:instrText>
             </w:r>
             <w:r>
               <w:rPr>
@@ -734,7 +821,7 @@
                 <w:noProof/>
                 <w:webHidden/>
               </w:rPr>
-              <w:t>3</w:t>
+              <w:t>4</w:t>
             </w:r>
             <w:r>
               <w:rPr>
@@ -752,10 +839,12 @@
               <w:tab w:val="right" w:leader="dot" w:pos="9350"/>
             </w:tabs>
             <w:rPr>
+              <w:rFonts w:eastAsiaTheme="minorEastAsia"/>
               <w:noProof/>
+              <w:lang w:eastAsia="en-GB"/>
             </w:rPr>
           </w:pPr>
-          <w:hyperlink w:anchor="_Toc12821128" w:history="1">
+          <w:hyperlink w:anchor="_Toc12823053" w:history="1">
             <w:r>
               <w:rPr>
                 <w:rStyle w:val="Hyperlink"/>
@@ -783,7 +872,7 @@
                 <w:noProof/>
                 <w:webHidden/>
               </w:rPr>
-              <w:instrText xml:space="preserve"> PAGEREF _Toc12821128 \h </w:instrText>
+              <w:instrText xml:space="preserve"> PAGEREF _Toc12823053 \h </w:instrText>
             </w:r>
             <w:r>
               <w:rPr>
@@ -803,7 +892,7 @@
                 <w:noProof/>
                 <w:webHidden/>
               </w:rPr>
-              <w:t>3</w:t>
+              <w:t>4</w:t>
             </w:r>
             <w:r>
               <w:rPr>
@@ -821,10 +910,12 @@
               <w:tab w:val="right" w:leader="dot" w:pos="9350"/>
             </w:tabs>
             <w:rPr>
+              <w:rFonts w:eastAsiaTheme="minorEastAsia"/>
               <w:noProof/>
+              <w:lang w:eastAsia="en-GB"/>
             </w:rPr>
           </w:pPr>
-          <w:hyperlink w:anchor="_Toc12821129" w:history="1">
+          <w:hyperlink w:anchor="_Toc12823054" w:history="1">
             <w:r>
               <w:rPr>
                 <w:rStyle w:val="Hyperlink"/>
@@ -852,7 +943,7 @@
                 <w:noProof/>
                 <w:webHidden/>
               </w:rPr>
-              <w:instrText xml:space="preserve"> PAGEREF _Toc12821129 \h </w:instrText>
+              <w:instrText xml:space="preserve"> PAGEREF _Toc12823054 \h </w:instrText>
             </w:r>
             <w:r>
               <w:rPr>
@@ -872,7 +963,291 @@
                 <w:noProof/>
                 <w:webHidden/>
               </w:rPr>
-              <w:t>3</w:t>
+              <w:t>4</w:t>
+            </w:r>
+            <w:r>
+              <w:rPr>
+                <w:noProof/>
+                <w:webHidden/>
+              </w:rPr>
+              <w:fldChar w:fldCharType="end"/>
+            </w:r>
+          </w:hyperlink>
+        </w:p>
+        <w:p>
+          <w:pPr>
+            <w:pStyle w:val="Verzeichnis1"/>
+            <w:tabs>
+              <w:tab w:val="right" w:leader="dot" w:pos="9350"/>
+            </w:tabs>
+            <w:rPr>
+              <w:rFonts w:eastAsiaTheme="minorEastAsia"/>
+              <w:noProof/>
+              <w:lang w:eastAsia="en-GB"/>
+            </w:rPr>
+          </w:pPr>
+          <w:hyperlink w:anchor="_Toc12823055" w:history="1">
+            <w:r>
+              <w:rPr>
+                <w:rStyle w:val="Hyperlink"/>
+                <w:noProof/>
+                <w:lang w:val="de-DE"/>
+              </w:rPr>
+              <w:t>Styling</w:t>
+            </w:r>
+            <w:r>
+              <w:rPr>
+                <w:noProof/>
+                <w:webHidden/>
+              </w:rPr>
+              <w:tab/>
+            </w:r>
+            <w:r>
+              <w:rPr>
+                <w:noProof/>
+                <w:webHidden/>
+              </w:rPr>
+              <w:fldChar w:fldCharType="begin"/>
+            </w:r>
+            <w:r>
+              <w:rPr>
+                <w:noProof/>
+                <w:webHidden/>
+              </w:rPr>
+              <w:instrText xml:space="preserve"> PAGEREF _Toc12823055 \h </w:instrText>
+            </w:r>
+            <w:r>
+              <w:rPr>
+                <w:noProof/>
+                <w:webHidden/>
+              </w:rPr>
+            </w:r>
+            <w:r>
+              <w:rPr>
+                <w:noProof/>
+                <w:webHidden/>
+              </w:rPr>
+              <w:fldChar w:fldCharType="separate"/>
+            </w:r>
+            <w:r>
+              <w:rPr>
+                <w:noProof/>
+                <w:webHidden/>
+              </w:rPr>
+              <w:t>5</w:t>
+            </w:r>
+            <w:r>
+              <w:rPr>
+                <w:noProof/>
+                <w:webHidden/>
+              </w:rPr>
+              <w:fldChar w:fldCharType="end"/>
+            </w:r>
+          </w:hyperlink>
+        </w:p>
+        <w:p>
+          <w:pPr>
+            <w:pStyle w:val="Verzeichnis2"/>
+            <w:tabs>
+              <w:tab w:val="right" w:leader="dot" w:pos="9350"/>
+            </w:tabs>
+            <w:rPr>
+              <w:rFonts w:eastAsiaTheme="minorEastAsia"/>
+              <w:noProof/>
+              <w:lang w:eastAsia="en-GB"/>
+            </w:rPr>
+          </w:pPr>
+          <w:hyperlink w:anchor="_Toc12823056" w:history="1">
+            <w:r>
+              <w:rPr>
+                <w:rStyle w:val="Hyperlink"/>
+                <w:noProof/>
+                <w:lang w:val="de-DE"/>
+              </w:rPr>
+              <w:t>Bilder</w:t>
+            </w:r>
+            <w:r>
+              <w:rPr>
+                <w:noProof/>
+                <w:webHidden/>
+              </w:rPr>
+              <w:tab/>
+            </w:r>
+            <w:r>
+              <w:rPr>
+                <w:noProof/>
+                <w:webHidden/>
+              </w:rPr>
+              <w:fldChar w:fldCharType="begin"/>
+            </w:r>
+            <w:r>
+              <w:rPr>
+                <w:noProof/>
+                <w:webHidden/>
+              </w:rPr>
+              <w:instrText xml:space="preserve"> PAGEREF _Toc12823056 \h </w:instrText>
+            </w:r>
+            <w:r>
+              <w:rPr>
+                <w:noProof/>
+                <w:webHidden/>
+              </w:rPr>
+            </w:r>
+            <w:r>
+              <w:rPr>
+                <w:noProof/>
+                <w:webHidden/>
+              </w:rPr>
+              <w:fldChar w:fldCharType="separate"/>
+            </w:r>
+            <w:r>
+              <w:rPr>
+                <w:noProof/>
+                <w:webHidden/>
+              </w:rPr>
+              <w:t>5</w:t>
+            </w:r>
+            <w:r>
+              <w:rPr>
+                <w:noProof/>
+                <w:webHidden/>
+              </w:rPr>
+              <w:fldChar w:fldCharType="end"/>
+            </w:r>
+          </w:hyperlink>
+        </w:p>
+        <w:p>
+          <w:pPr>
+            <w:pStyle w:val="Verzeichnis2"/>
+            <w:tabs>
+              <w:tab w:val="right" w:leader="dot" w:pos="9350"/>
+            </w:tabs>
+            <w:rPr>
+              <w:rFonts w:eastAsiaTheme="minorEastAsia"/>
+              <w:noProof/>
+              <w:lang w:eastAsia="en-GB"/>
+            </w:rPr>
+          </w:pPr>
+          <w:hyperlink w:anchor="_Toc12823057" w:history="1">
+            <w:r>
+              <w:rPr>
+                <w:rStyle w:val="Hyperlink"/>
+                <w:noProof/>
+                <w:lang w:val="de-DE"/>
+              </w:rPr>
+              <w:t>Farben</w:t>
+            </w:r>
+            <w:r>
+              <w:rPr>
+                <w:noProof/>
+                <w:webHidden/>
+              </w:rPr>
+              <w:tab/>
+            </w:r>
+            <w:r>
+              <w:rPr>
+                <w:noProof/>
+                <w:webHidden/>
+              </w:rPr>
+              <w:fldChar w:fldCharType="begin"/>
+            </w:r>
+            <w:r>
+              <w:rPr>
+                <w:noProof/>
+                <w:webHidden/>
+              </w:rPr>
+              <w:instrText xml:space="preserve"> PAGEREF _Toc12823057 \h </w:instrText>
+            </w:r>
+            <w:r>
+              <w:rPr>
+                <w:noProof/>
+                <w:webHidden/>
+              </w:rPr>
+            </w:r>
+            <w:r>
+              <w:rPr>
+                <w:noProof/>
+                <w:webHidden/>
+              </w:rPr>
+              <w:fldChar w:fldCharType="separate"/>
+            </w:r>
+            <w:r>
+              <w:rPr>
+                <w:noProof/>
+                <w:webHidden/>
+              </w:rPr>
+              <w:t>5</w:t>
+            </w:r>
+            <w:r>
+              <w:rPr>
+                <w:noProof/>
+                <w:webHidden/>
+              </w:rPr>
+              <w:fldChar w:fldCharType="end"/>
+            </w:r>
+          </w:hyperlink>
+        </w:p>
+        <w:p>
+          <w:pPr>
+            <w:pStyle w:val="Verzeichnis2"/>
+            <w:tabs>
+              <w:tab w:val="right" w:leader="dot" w:pos="9350"/>
+            </w:tabs>
+            <w:rPr>
+              <w:rFonts w:eastAsiaTheme="minorEastAsia"/>
+              <w:noProof/>
+              <w:lang w:eastAsia="en-GB"/>
+            </w:rPr>
+          </w:pPr>
+          <w:hyperlink w:anchor="_Toc12823058" w:history="1">
+            <w:r>
+              <w:rPr>
+                <w:rStyle w:val="Hyperlink"/>
+                <w:noProof/>
+                <w:lang w:val="de-DE"/>
+              </w:rPr>
+              <w:t>CSS</w:t>
+            </w:r>
+            <w:r>
+              <w:rPr>
+                <w:noProof/>
+                <w:webHidden/>
+              </w:rPr>
+              <w:tab/>
+            </w:r>
+            <w:r>
+              <w:rPr>
+                <w:noProof/>
+                <w:webHidden/>
+              </w:rPr>
+              <w:fldChar w:fldCharType="begin"/>
+            </w:r>
+            <w:r>
+              <w:rPr>
+                <w:noProof/>
+                <w:webHidden/>
+              </w:rPr>
+              <w:instrText xml:space="preserve"> PAGEREF _Toc12823058 \h </w:instrText>
+            </w:r>
+            <w:r>
+              <w:rPr>
+                <w:noProof/>
+                <w:webHidden/>
+              </w:rPr>
+            </w:r>
+            <w:r>
+              <w:rPr>
+                <w:noProof/>
+                <w:webHidden/>
+              </w:rPr>
+              <w:fldChar w:fldCharType="separate"/>
+            </w:r>
+            <w:r>
+              <w:rPr>
+                <w:noProof/>
+                <w:webHidden/>
+              </w:rPr>
+              <w:t>5</w:t>
             </w:r>
             <w:r>
               <w:rPr>
@@ -902,14 +1277,57 @@
     </w:sdt>
     <w:p>
       <w:pPr>
+        <w:pStyle w:val="berschrift1"/>
+      </w:pPr>
+      <w:r>
         <w:rPr>
           <w:lang w:val="de-CH"/>
         </w:rPr>
-      </w:pPr>
-      <w:r>
+        <w:br w:type="page"/>
+      </w:r>
+      <w:bookmarkStart w:id="0" w:name="_Toc12823043"/>
+      <w:proofErr w:type="spellStart"/>
+      <w:r>
+        <w:lastRenderedPageBreak/>
+        <w:t>Auftrag</w:t>
+      </w:r>
+      <w:bookmarkEnd w:id="0"/>
+      <w:proofErr w:type="spellEnd"/>
+    </w:p>
+    <w:p>
+      <w:pPr>
         <w:rPr>
           <w:lang w:val="de-CH"/>
         </w:rPr>
+      </w:pPr>
+      <w:r>
+        <w:rPr>
+          <w:lang w:val="de-CH"/>
+        </w:rPr>
+        <w:t xml:space="preserve">Der Auftrag wurde am 17.06.2019 </w:t>
+      </w:r>
+      <w:r>
+        <w:rPr>
+          <w:lang w:val="de-CH"/>
+        </w:rPr>
+        <w:t>ausgehändigt. Die Bewertung das Projekt dient als Leistungsbeurteilung des Moduls</w:t>
+      </w:r>
+      <w:r>
+        <w:rPr>
+          <w:lang w:val="de-CH"/>
+        </w:rPr>
+        <w:t xml:space="preserve"> 151.</w:t>
+      </w:r>
+      <w:r>
+        <w:rPr>
+          <w:lang w:val="de-CH"/>
+        </w:rPr>
+        <w:t xml:space="preserve"> Ein Dokument mit den Rahmenbedingungen und dem Bewertungsraster wurde den Schülern ausgehändigt.</w:t>
+      </w:r>
+      <w:r>
+        <w:rPr>
+          <w:lang w:val="de-CH"/>
+        </w:rPr>
         <w:br w:type="page"/>
       </w:r>
     </w:p>
@@ -920,7 +1338,7 @@
           <w:lang w:val="de-CH"/>
         </w:rPr>
       </w:pPr>
-      <w:bookmarkStart w:id="0" w:name="_Toc12821119"/>
+      <w:bookmarkStart w:id="1" w:name="_Toc12823044"/>
       <w:r>
         <w:rPr>
           <w:lang w:val="de-CH"/>
@@ -928,7 +1346,7 @@
         <w:lastRenderedPageBreak/>
         <w:t>Klassen</w:t>
       </w:r>
-      <w:bookmarkEnd w:id="0"/>
+      <w:bookmarkEnd w:id="1"/>
     </w:p>
     <w:p>
       <w:pPr>
@@ -946,7 +1364,7 @@
           <w:lang w:val="de-DE"/>
         </w:rPr>
       </w:pPr>
-      <w:bookmarkStart w:id="1" w:name="_Toc12821120"/>
+      <w:bookmarkStart w:id="2" w:name="_Toc12823045"/>
       <w:r>
         <w:rPr>
           <w:noProof/>
@@ -954,42 +1372,21 @@
         </w:rPr>
         <w:t>Application</w:t>
       </w:r>
-      <w:bookmarkEnd w:id="1"/>
-    </w:p>
-    <w:p>
-      <w:pPr>
-        <w:rPr>
-          <w:noProof/>
-          <w:lang w:val="de-DE"/>
-        </w:rPr>
-      </w:pPr>
-      <w:r>
-        <w:rPr>
-          <w:noProof/>
-          <w:lang w:val="de-DE"/>
-        </w:rPr>
-        <w:t xml:space="preserve">Diese Klasse wird als erstes aufgerufen. Es ist in </w:t>
-      </w:r>
-      <w:r>
-        <w:rPr>
-          <w:noProof/>
-          <w:lang w:val="de-DE"/>
-        </w:rPr>
-        <w:t>allen</w:t>
-      </w:r>
-      <w:r>
-        <w:rPr>
-          <w:noProof/>
-          <w:lang w:val="de-DE"/>
-        </w:rPr>
-        <w:t xml:space="preserve"> Controller als Simpleton aufrufbar</w:t>
-      </w:r>
-      <w:r>
-        <w:rPr>
-          <w:noProof/>
-          <w:lang w:val="de-DE"/>
-        </w:rPr>
-        <w:t>. Die Preisberechnung wird in dieser Klasse realisiert und da ich keine Datenbank verwende habe ich auch ein Teil der Datenhaltung hier eingefügt.</w:t>
+      <w:bookmarkEnd w:id="2"/>
+    </w:p>
+    <w:p>
+      <w:pPr>
+        <w:rPr>
+          <w:noProof/>
+          <w:lang w:val="de-DE"/>
+        </w:rPr>
+      </w:pPr>
+      <w:r>
+        <w:rPr>
+          <w:noProof/>
+          <w:lang w:val="de-DE"/>
+        </w:rPr>
+        <w:t>Diese Klasse wird als erstes aufgerufen. Es ist in allen Controller als Simpleton aufrufbar. Die Preisberechnung wird in dieser Klasse realisiert und da ich keine Datenbank verwende habe ich auch ein Teil der Datenhaltung hier eingefügt.</w:t>
       </w:r>
     </w:p>
     <w:p>
@@ -1008,7 +1405,7 @@
           <w:lang w:val="de-DE"/>
         </w:rPr>
       </w:pPr>
-      <w:bookmarkStart w:id="2" w:name="_Toc12821121"/>
+      <w:bookmarkStart w:id="3" w:name="_Toc12823046"/>
       <w:r>
         <w:rPr>
           <w:noProof/>
@@ -1016,84 +1413,21 @@
         </w:rPr>
         <w:t>Artikel, Kunde und Inhalt</w:t>
       </w:r>
-      <w:bookmarkEnd w:id="2"/>
-    </w:p>
-    <w:p>
-      <w:pPr>
-        <w:rPr>
-          <w:noProof/>
-          <w:lang w:val="de-DE"/>
-        </w:rPr>
-      </w:pPr>
-      <w:r>
-        <w:rPr>
-          <w:noProof/>
-          <w:lang w:val="de-DE"/>
-        </w:rPr>
-        <w:t>Diese Methode</w:t>
-      </w:r>
-      <w:r>
-        <w:rPr>
-          <w:noProof/>
-          <w:lang w:val="de-DE"/>
-        </w:rPr>
-        <w:t>n</w:t>
-      </w:r>
-      <w:r>
-        <w:rPr>
-          <w:noProof/>
-          <w:lang w:val="de-DE"/>
-        </w:rPr>
-        <w:t xml:space="preserve"> dien</w:t>
-      </w:r>
-      <w:r>
-        <w:rPr>
-          <w:noProof/>
-          <w:lang w:val="de-DE"/>
-        </w:rPr>
-        <w:t>en</w:t>
-      </w:r>
-      <w:r>
-        <w:rPr>
-          <w:noProof/>
-          <w:lang w:val="de-DE"/>
-        </w:rPr>
-        <w:t xml:space="preserve"> als Ersatz der </w:t>
-      </w:r>
-      <w:r>
-        <w:rPr>
-          <w:noProof/>
-          <w:lang w:val="de-DE"/>
-        </w:rPr>
-        <w:t xml:space="preserve">entsprechenden </w:t>
-      </w:r>
-      <w:r>
-        <w:rPr>
-          <w:noProof/>
-          <w:lang w:val="de-DE"/>
-        </w:rPr>
-        <w:t>Tabelle</w:t>
-      </w:r>
-      <w:r>
-        <w:rPr>
-          <w:noProof/>
-          <w:lang w:val="de-DE"/>
-        </w:rPr>
-        <w:t>n</w:t>
-      </w:r>
-      <w:r>
-        <w:rPr>
-          <w:noProof/>
-          <w:lang w:val="de-DE"/>
-        </w:rPr>
-        <w:t xml:space="preserve">, </w:t>
-      </w:r>
-      <w:r>
-        <w:rPr>
-          <w:noProof/>
-          <w:lang w:val="de-DE"/>
-        </w:rPr>
-        <w:t>weil ich keine Datenbank implementier</w:t>
+      <w:bookmarkEnd w:id="3"/>
+    </w:p>
+    <w:p>
+      <w:pPr>
+        <w:rPr>
+          <w:noProof/>
+          <w:lang w:val="de-DE"/>
+        </w:rPr>
+      </w:pPr>
+      <w:r>
+        <w:rPr>
+          <w:noProof/>
+          <w:lang w:val="de-DE"/>
+        </w:rPr>
+        <w:t>Diese Methoden dienen als Ersatz der entsprechenden Tabellen, weil ich keine Datenbank implementier</w:t>
       </w:r>
       <w:r>
         <w:rPr>
@@ -1119,7 +1453,7 @@
           <w:lang w:val="de-DE"/>
         </w:rPr>
       </w:pPr>
-      <w:bookmarkStart w:id="3" w:name="_Toc12821122"/>
+      <w:bookmarkStart w:id="4" w:name="_Toc12823047"/>
       <w:r>
         <w:rPr>
           <w:noProof/>
@@ -1127,7 +1461,7 @@
         </w:rPr>
         <w:t>Seiten</w:t>
       </w:r>
-      <w:bookmarkEnd w:id="3"/>
+      <w:bookmarkEnd w:id="4"/>
     </w:p>
     <w:p>
       <w:pPr>
@@ -1144,7 +1478,7 @@
           <w:lang w:val="de-DE"/>
         </w:rPr>
       </w:pPr>
-      <w:bookmarkStart w:id="4" w:name="_Toc12821123"/>
+      <w:bookmarkStart w:id="5" w:name="_Toc12823048"/>
       <w:r>
         <w:rPr>
           <w:noProof/>
@@ -1152,7 +1486,7 @@
         </w:rPr>
         <w:t>Administrationsseite</w:t>
       </w:r>
-      <w:bookmarkEnd w:id="4"/>
+      <w:bookmarkEnd w:id="5"/>
     </w:p>
     <w:p>
       <w:pPr>
@@ -1191,7 +1525,7 @@
           <w:lang w:val="de-DE"/>
         </w:rPr>
       </w:pPr>
-      <w:bookmarkStart w:id="5" w:name="_Toc12821124"/>
+      <w:bookmarkStart w:id="6" w:name="_Toc12823049"/>
       <w:r>
         <w:rPr>
           <w:noProof/>
@@ -1199,7 +1533,7 @@
         </w:rPr>
         <w:t>Artikelseite</w:t>
       </w:r>
-      <w:bookmarkEnd w:id="5"/>
+      <w:bookmarkEnd w:id="6"/>
     </w:p>
     <w:p>
       <w:pPr>
@@ -1224,7 +1558,7 @@
           <w:lang w:val="de-DE"/>
         </w:rPr>
       </w:pPr>
-      <w:bookmarkStart w:id="6" w:name="_Toc12821125"/>
+      <w:bookmarkStart w:id="7" w:name="_Toc12823050"/>
       <w:r>
         <w:rPr>
           <w:noProof/>
@@ -1232,35 +1566,21 @@
         </w:rPr>
         <w:t>Bestätigungsseite</w:t>
       </w:r>
-      <w:bookmarkEnd w:id="6"/>
-    </w:p>
-    <w:p>
-      <w:pPr>
-        <w:rPr>
-          <w:noProof/>
-          <w:lang w:val="de-DE"/>
-        </w:rPr>
-      </w:pPr>
-      <w:r>
-        <w:rPr>
-          <w:noProof/>
-          <w:lang w:val="de-DE"/>
-        </w:rPr>
-        <w:t>Auf dieser Seite sieht der Benutzer seine auf der Kundeninfoseite eingegebenen Daten wieder</w:t>
-      </w:r>
-      <w:r>
-        <w:rPr>
-          <w:noProof/>
-          <w:lang w:val="de-DE"/>
-        </w:rPr>
-        <w:t xml:space="preserve"> </w:t>
-      </w:r>
-      <w:r>
-        <w:rPr>
-          <w:noProof/>
-          <w:lang w:val="de-DE"/>
-        </w:rPr>
-        <w:t>und kann diese überprüfen.</w:t>
+      <w:bookmarkEnd w:id="7"/>
+    </w:p>
+    <w:p>
+      <w:pPr>
+        <w:rPr>
+          <w:noProof/>
+          <w:lang w:val="de-DE"/>
+        </w:rPr>
+      </w:pPr>
+      <w:r>
+        <w:rPr>
+          <w:noProof/>
+          <w:lang w:val="de-DE"/>
+        </w:rPr>
+        <w:t>Auf dieser Seite sieht der Benutzer seine auf der Kundeninfoseite eingegebenen Daten wieder und kann diese überprüfen.</w:t>
       </w:r>
     </w:p>
     <w:p>
@@ -1271,7 +1591,7 @@
           <w:lang w:val="de-DE"/>
         </w:rPr>
       </w:pPr>
-      <w:bookmarkStart w:id="7" w:name="_Toc12821126"/>
+      <w:bookmarkStart w:id="8" w:name="_Toc12823051"/>
       <w:r>
         <w:rPr>
           <w:noProof/>
@@ -1279,7 +1599,7 @@
         </w:rPr>
         <w:t>Dankesseite</w:t>
       </w:r>
-      <w:bookmarkEnd w:id="7"/>
+      <w:bookmarkEnd w:id="8"/>
     </w:p>
     <w:p>
       <w:pPr>
@@ -1318,7 +1638,7 @@
           <w:lang w:val="de-DE"/>
         </w:rPr>
       </w:pPr>
-      <w:bookmarkStart w:id="8" w:name="_Toc12821127"/>
+      <w:bookmarkStart w:id="9" w:name="_Toc12823052"/>
       <w:r>
         <w:rPr>
           <w:noProof/>
@@ -1326,7 +1646,7 @@
         </w:rPr>
         <w:t>Kundeninfoseite</w:t>
       </w:r>
-      <w:bookmarkEnd w:id="8"/>
+      <w:bookmarkEnd w:id="9"/>
     </w:p>
     <w:p>
       <w:pPr>
@@ -1351,7 +1671,7 @@
           <w:lang w:val="de-DE"/>
         </w:rPr>
       </w:pPr>
-      <w:bookmarkStart w:id="9" w:name="_Toc12821128"/>
+      <w:bookmarkStart w:id="10" w:name="_Toc12823053"/>
       <w:r>
         <w:rPr>
           <w:noProof/>
@@ -1359,7 +1679,7 @@
         </w:rPr>
         <w:t>Loginseite</w:t>
       </w:r>
-      <w:bookmarkEnd w:id="9"/>
+      <w:bookmarkEnd w:id="10"/>
     </w:p>
     <w:p>
       <w:pPr>
@@ -1373,21 +1693,7 @@
           <w:noProof/>
           <w:lang w:val="de-DE"/>
         </w:rPr>
-        <w:t>Auf die</w:t>
-      </w:r>
-      <w:r>
-        <w:rPr>
-          <w:noProof/>
-          <w:lang w:val="de-DE"/>
-        </w:rPr>
-        <w:t>se</w:t>
-      </w:r>
-      <w:r>
-        <w:rPr>
-          <w:noProof/>
-          <w:lang w:val="de-DE"/>
-        </w:rPr>
-        <w:t xml:space="preserve"> Seite kommt man</w:t>
+        <w:t>Auf diese Seite kommt man</w:t>
       </w:r>
       <w:r>
         <w:rPr>
@@ -1401,21 +1707,7 @@
           <w:noProof/>
           <w:lang w:val="de-DE"/>
         </w:rPr>
-        <w:t xml:space="preserve"> wenn man auf die Administrationsseite </w:t>
-      </w:r>
-      <w:r>
-        <w:rPr>
-          <w:noProof/>
-          <w:lang w:val="de-DE"/>
-        </w:rPr>
-        <w:t>zugreifen</w:t>
-      </w:r>
-      <w:r>
-        <w:rPr>
-          <w:noProof/>
-          <w:lang w:val="de-DE"/>
-        </w:rPr>
-        <w:t xml:space="preserve"> will.</w:t>
+        <w:t xml:space="preserve"> wenn man auf die Administrationsseite zugreifen will.</w:t>
       </w:r>
       <w:r>
         <w:rPr>
@@ -1489,7 +1781,7 @@
           <w:lang w:val="de-DE"/>
         </w:rPr>
       </w:pPr>
-      <w:bookmarkStart w:id="10" w:name="_Toc12821129"/>
+      <w:bookmarkStart w:id="11" w:name="_Toc12823054"/>
       <w:r>
         <w:rPr>
           <w:noProof/>
@@ -1497,7 +1789,7 @@
         </w:rPr>
         <w:t>Mainseite</w:t>
       </w:r>
-      <w:bookmarkEnd w:id="10"/>
+      <w:bookmarkEnd w:id="11"/>
     </w:p>
     <w:p>
       <w:pPr>
@@ -1537,6 +1829,7 @@
           <w:lang w:val="de-DE"/>
         </w:rPr>
       </w:pPr>
+      <w:bookmarkStart w:id="12" w:name="_Toc12823055"/>
       <w:r>
         <w:rPr>
           <w:noProof/>
@@ -1545,6 +1838,7 @@
         <w:lastRenderedPageBreak/>
         <w:t>Styling</w:t>
       </w:r>
+      <w:bookmarkEnd w:id="12"/>
     </w:p>
     <w:p>
       <w:pPr>
@@ -1560,12 +1854,14 @@
           <w:lang w:val="de-DE"/>
         </w:rPr>
       </w:pPr>
+      <w:bookmarkStart w:id="13" w:name="_Toc12823056"/>
       <w:r>
         <w:rPr>
           <w:lang w:val="de-DE"/>
         </w:rPr>
         <w:t>Bilder</w:t>
       </w:r>
+      <w:bookmarkEnd w:id="13"/>
     </w:p>
     <w:p>
       <w:pPr>
@@ -1609,7 +1905,7 @@
           <w:lang w:val="de-DE"/>
         </w:rPr>
       </w:pPr>
-      <w:hyperlink r:id="rId6" w:history="1">
+      <w:hyperlink r:id="rId8" w:history="1">
         <w:r>
           <w:rPr>
             <w:rStyle w:val="Hyperlink"/>
@@ -1630,7 +1926,7 @@
           <w:lang w:val="de-DE"/>
         </w:rPr>
       </w:pPr>
-      <w:hyperlink r:id="rId7" w:history="1">
+      <w:hyperlink r:id="rId9" w:history="1">
         <w:r>
           <w:rPr>
             <w:rStyle w:val="Hyperlink"/>
@@ -1680,7 +1976,7 @@
                     </pic:cNvPicPr>
                   </pic:nvPicPr>
                   <pic:blipFill>
-                    <a:blip r:embed="rId8">
+                    <a:blip r:embed="rId10">
                       <a:extLst>
                         <a:ext uri="{28A0092B-C50C-407E-A947-70E740481C1C}">
                           <a14:useLocalDpi xmlns:a14="http://schemas.microsoft.com/office/drawing/2010/main" val="0"/>
@@ -1724,14 +2020,42 @@
       <w:r>
         <w:t xml:space="preserve"> </w:t>
       </w:r>
-      <w:fldSimple w:instr=" SEQ Abbildung \* ARABIC ">
-        <w:r>
-          <w:rPr>
-            <w:noProof/>
-          </w:rPr>
-          <w:t>1</w:t>
-        </w:r>
-      </w:fldSimple>
+      <w:r>
+        <w:rPr>
+          <w:noProof/>
+        </w:rPr>
+        <w:fldChar w:fldCharType="begin"/>
+      </w:r>
+      <w:r>
+        <w:rPr>
+          <w:noProof/>
+        </w:rPr>
+        <w:instrText xml:space="preserve"> SEQ Abbildung \* ARA</w:instrText>
+      </w:r>
+      <w:r>
+        <w:rPr>
+          <w:noProof/>
+        </w:rPr>
+        <w:instrText xml:space="preserve">BIC </w:instrText>
+      </w:r>
+      <w:r>
+        <w:rPr>
+          <w:noProof/>
+        </w:rPr>
+        <w:fldChar w:fldCharType="separate"/>
+      </w:r>
+      <w:r>
+        <w:rPr>
+          <w:noProof/>
+        </w:rPr>
+        <w:t>1</w:t>
+      </w:r>
+      <w:r>
+        <w:rPr>
+          <w:noProof/>
+        </w:rPr>
+        <w:fldChar w:fldCharType="end"/>
+      </w:r>
       <w:r>
         <w:t xml:space="preserve">: Etui </w:t>
       </w:r>
@@ -1775,7 +2099,7 @@
                     </pic:cNvPicPr>
                   </pic:nvPicPr>
                   <pic:blipFill>
-                    <a:blip r:embed="rId9">
+                    <a:blip r:embed="rId11">
                       <a:extLst>
                         <a:ext uri="{28A0092B-C50C-407E-A947-70E740481C1C}">
                           <a14:useLocalDpi xmlns:a14="http://schemas.microsoft.com/office/drawing/2010/main" val="0"/>
@@ -1815,40 +2139,50 @@
           <w:lang w:val="de-DE"/>
         </w:rPr>
       </w:pPr>
-      <w:proofErr w:type="spellStart"/>
-      <w:r>
-        <w:t>Abbildung</w:t>
-      </w:r>
-      <w:proofErr w:type="spellEnd"/>
-      <w:r>
-        <w:t xml:space="preserve"> </w:t>
-      </w:r>
-      <w:fldSimple w:instr=" SEQ Abbildung \* ARABIC ">
-        <w:r>
-          <w:rPr>
-            <w:noProof/>
-          </w:rPr>
-          <w:t>2</w:t>
-        </w:r>
-      </w:fldSimple>
-      <w:r>
-        <w:t xml:space="preserve">: </w:t>
-      </w:r>
-      <w:proofErr w:type="spellStart"/>
-      <w:r>
-        <w:t>Holzschachtel</w:t>
-      </w:r>
-      <w:proofErr w:type="spellEnd"/>
-      <w:r>
-        <w:t xml:space="preserve"> </w:t>
-      </w:r>
-      <w:proofErr w:type="spellStart"/>
-      <w:r>
-        <w:t>Artikel</w:t>
-      </w:r>
-      <w:bookmarkStart w:id="11" w:name="_GoBack"/>
-      <w:bookmarkEnd w:id="11"/>
-      <w:proofErr w:type="spellEnd"/>
+      <w:r>
+        <w:rPr>
+          <w:lang w:val="de-CH"/>
+        </w:rPr>
+        <w:t xml:space="preserve">Abbildung </w:t>
+      </w:r>
+      <w:r>
+        <w:rPr>
+          <w:noProof/>
+        </w:rPr>
+        <w:fldChar w:fldCharType="begin"/>
+      </w:r>
+      <w:r>
+        <w:rPr>
+          <w:noProof/>
+          <w:lang w:val="de-CH"/>
+        </w:rPr>
+        <w:instrText xml:space="preserve"> SEQ Abbildung \* ARABIC </w:instrText>
+      </w:r>
+      <w:r>
+        <w:rPr>
+          <w:noProof/>
+        </w:rPr>
+        <w:fldChar w:fldCharType="separate"/>
+      </w:r>
+      <w:r>
+        <w:rPr>
+          <w:noProof/>
+          <w:lang w:val="de-CH"/>
+        </w:rPr>
+        <w:t>2</w:t>
+      </w:r>
+      <w:r>
+        <w:rPr>
+          <w:noProof/>
+        </w:rPr>
+        <w:fldChar w:fldCharType="end"/>
+      </w:r>
+      <w:r>
+        <w:rPr>
+          <w:lang w:val="de-CH"/>
+        </w:rPr>
+        <w:t>: Holzschachtel Artikel</w:t>
+      </w:r>
     </w:p>
     <w:p>
       <w:pPr>
@@ -1892,7 +2226,7 @@
                     </pic:cNvPicPr>
                   </pic:nvPicPr>
                   <pic:blipFill>
-                    <a:blip r:embed="rId10" cstate="print">
+                    <a:blip r:embed="rId12" cstate="print">
                       <a:extLst>
                         <a:ext uri="{28A0092B-C50C-407E-A947-70E740481C1C}">
                           <a14:useLocalDpi xmlns:a14="http://schemas.microsoft.com/office/drawing/2010/main" val="0"/>
@@ -1931,30 +2265,50 @@
           <w:lang w:val="de-DE"/>
         </w:rPr>
       </w:pPr>
-      <w:proofErr w:type="spellStart"/>
-      <w:r>
-        <w:t>Abbildung</w:t>
-      </w:r>
-      <w:proofErr w:type="spellEnd"/>
-      <w:r>
-        <w:t xml:space="preserve"> </w:t>
-      </w:r>
-      <w:fldSimple w:instr=" SEQ Abbildung \* ARABIC ">
-        <w:r>
-          <w:rPr>
-            <w:noProof/>
-          </w:rPr>
-          <w:t>3</w:t>
-        </w:r>
-      </w:fldSimple>
-      <w:r>
-        <w:t xml:space="preserve">: Bild </w:t>
-      </w:r>
-      <w:proofErr w:type="spellStart"/>
-      <w:r>
-        <w:t>Dankesseite</w:t>
-      </w:r>
-      <w:proofErr w:type="spellEnd"/>
+      <w:r>
+        <w:rPr>
+          <w:lang w:val="de-CH"/>
+        </w:rPr>
+        <w:t xml:space="preserve">Abbildung </w:t>
+      </w:r>
+      <w:r>
+        <w:rPr>
+          <w:noProof/>
+        </w:rPr>
+        <w:fldChar w:fldCharType="begin"/>
+      </w:r>
+      <w:r>
+        <w:rPr>
+          <w:noProof/>
+          <w:lang w:val="de-CH"/>
+        </w:rPr>
+        <w:instrText xml:space="preserve"> SEQ Abbildung \* ARABIC </w:instrText>
+      </w:r>
+      <w:r>
+        <w:rPr>
+          <w:noProof/>
+        </w:rPr>
+        <w:fldChar w:fldCharType="separate"/>
+      </w:r>
+      <w:r>
+        <w:rPr>
+          <w:noProof/>
+          <w:lang w:val="de-CH"/>
+        </w:rPr>
+        <w:t>3</w:t>
+      </w:r>
+      <w:r>
+        <w:rPr>
+          <w:noProof/>
+        </w:rPr>
+        <w:fldChar w:fldCharType="end"/>
+      </w:r>
+      <w:r>
+        <w:rPr>
+          <w:lang w:val="de-CH"/>
+        </w:rPr>
+        <w:t>: Bild Dankesseite</w:t>
+      </w:r>
     </w:p>
     <w:p>
       <w:pPr>
@@ -1963,19 +2317,517 @@
           <w:lang w:val="de-DE"/>
         </w:rPr>
       </w:pPr>
+      <w:bookmarkStart w:id="14" w:name="_Toc12823057"/>
       <w:r>
         <w:rPr>
           <w:lang w:val="de-DE"/>
         </w:rPr>
         <w:t>Farben</w:t>
       </w:r>
-    </w:p>
-    <w:p>
-      <w:pPr>
-        <w:rPr>
-          <w:lang w:val="de-DE"/>
-        </w:rPr>
-      </w:pPr>
+      <w:bookmarkEnd w:id="14"/>
+    </w:p>
+    <w:p>
+      <w:pPr>
+        <w:rPr>
+          <w:lang w:val="de-DE"/>
+        </w:rPr>
+      </w:pPr>
+      <w:r>
+        <w:rPr>
+          <w:lang w:val="de-DE"/>
+        </w:rPr>
+        <w:t xml:space="preserve">Ich verwendete folgende </w:t>
+      </w:r>
+      <w:r>
+        <w:rPr>
+          <w:lang w:val="de-DE"/>
+        </w:rPr>
+        <w:t xml:space="preserve">monochromatische </w:t>
+      </w:r>
+      <w:r>
+        <w:rPr>
+          <w:lang w:val="de-DE"/>
+        </w:rPr>
+        <w:t>Far</w:t>
+      </w:r>
+      <w:r>
+        <w:rPr>
+          <w:lang w:val="de-DE"/>
+        </w:rPr>
+        <w:t>b</w:t>
+      </w:r>
+      <w:r>
+        <w:rPr>
+          <w:lang w:val="de-DE"/>
+        </w:rPr>
+        <w:t>en.</w:t>
+      </w:r>
+    </w:p>
+    <w:p>
+      <w:pPr>
+        <w:rPr>
+          <w:lang w:val="de-DE"/>
+        </w:rPr>
+      </w:pPr>
+      <w:r>
+        <w:rPr>
+          <w:lang w:val="de-DE"/>
+        </w:rPr>
+        <mc:AlternateContent>
+          <mc:Choice Requires="wps">
+            <w:drawing>
+              <wp:anchor distT="0" distB="0" distL="114300" distR="114300" simplePos="0" relativeHeight="251659264" behindDoc="0" locked="0" layoutInCell="1" allowOverlap="1" wp14:anchorId="4E748673" wp14:editId="6756D8D2">
+                <wp:simplePos x="0" y="0"/>
+                <wp:positionH relativeFrom="margin">
+                  <wp:posOffset>0</wp:posOffset>
+                </wp:positionH>
+                <wp:positionV relativeFrom="page">
+                  <wp:posOffset>6751320</wp:posOffset>
+                </wp:positionV>
+                <wp:extent cx="781050" cy="1381125"/>
+                <wp:effectExtent l="0" t="0" r="0" b="9525"/>
+                <wp:wrapNone/>
+                <wp:docPr id="4" name="Rechteck 4"/>
+                <wp:cNvGraphicFramePr/>
+                <a:graphic xmlns:a="http://schemas.openxmlformats.org/drawingml/2006/main">
+                  <a:graphicData uri="http://schemas.microsoft.com/office/word/2010/wordprocessingShape">
+                    <wps:wsp>
+                      <wps:cNvSpPr/>
+                      <wps:spPr>
+                        <a:xfrm>
+                          <a:off x="0" y="0"/>
+                          <a:ext cx="781050" cy="1381125"/>
+                        </a:xfrm>
+                        <a:prstGeom prst="rect">
+                          <a:avLst/>
+                        </a:prstGeom>
+                        <a:solidFill>
+                          <a:srgbClr val="122C34"/>
+                        </a:solidFill>
+                        <a:ln>
+                          <a:noFill/>
+                        </a:ln>
+                      </wps:spPr>
+                      <wps:style>
+                        <a:lnRef idx="2">
+                          <a:schemeClr val="accent1">
+                            <a:shade val="50000"/>
+                          </a:schemeClr>
+                        </a:lnRef>
+                        <a:fillRef idx="1">
+                          <a:schemeClr val="accent1"/>
+                        </a:fillRef>
+                        <a:effectRef idx="0">
+                          <a:schemeClr val="accent1"/>
+                        </a:effectRef>
+                        <a:fontRef idx="minor">
+                          <a:schemeClr val="lt1"/>
+                        </a:fontRef>
+                      </wps:style>
+                      <wps:bodyPr rot="0" spcFirstLastPara="0" vertOverflow="overflow" horzOverflow="overflow" vert="horz" wrap="square" lIns="91440" tIns="45720" rIns="91440" bIns="45720" numCol="1" spcCol="0" rtlCol="0" fromWordArt="0" anchor="ctr" anchorCtr="0" forceAA="0" compatLnSpc="1">
+                        <a:prstTxWarp prst="textNoShape">
+                          <a:avLst/>
+                        </a:prstTxWarp>
+                        <a:noAutofit/>
+                      </wps:bodyPr>
+                    </wps:wsp>
+                  </a:graphicData>
+                </a:graphic>
+              </wp:anchor>
+            </w:drawing>
+          </mc:Choice>
+          <mc:Fallback>
+            <w:pict>
+              <v:rect w14:anchorId="2A0E9A1A" id="Rechteck 4" o:spid="_x0000_s1026" style="position:absolute;margin-left:0;margin-top:531.6pt;width:61.5pt;height:108.75pt;z-index:251659264;visibility:visible;mso-wrap-style:square;mso-wrap-distance-left:9pt;mso-wrap-distance-top:0;mso-wrap-distance-right:9pt;mso-wrap-distance-bottom:0;mso-position-horizontal:absolute;mso-position-horizontal-relative:margin;mso-position-vertical:absolute;mso-position-vertical-relative:page;v-text-anchor:middle" o:gfxdata="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" fillcolor="#122c34" stroked="f" strokeweight="1pt">
+                <w10:wrap anchorx="margin" anchory="page"/>
+              </v:rect>
+            </w:pict>
+          </mc:Fallback>
+        </mc:AlternateContent>
+      </w:r>
+      <w:r>
+        <w:rPr>
+          <w:lang w:val="de-DE"/>
+        </w:rPr>
+        <mc:AlternateContent>
+          <mc:Choice Requires="wps">
+            <w:drawing>
+              <wp:anchor distT="0" distB="0" distL="114300" distR="114300" simplePos="0" relativeHeight="251660288" behindDoc="0" locked="0" layoutInCell="1" allowOverlap="1" wp14:anchorId="09C8D17A" wp14:editId="7818D8FC">
+                <wp:simplePos x="0" y="0"/>
+                <wp:positionH relativeFrom="margin">
+                  <wp:posOffset>791210</wp:posOffset>
+                </wp:positionH>
+                <wp:positionV relativeFrom="page">
+                  <wp:posOffset>6751320</wp:posOffset>
+                </wp:positionV>
+                <wp:extent cx="781050" cy="1381125"/>
+                <wp:effectExtent l="0" t="0" r="0" b="9525"/>
+                <wp:wrapNone/>
+                <wp:docPr id="6" name="Rechteck 6"/>
+                <wp:cNvGraphicFramePr/>
+                <a:graphic xmlns:a="http://schemas.openxmlformats.org/drawingml/2006/main">
+                  <a:graphicData uri="http://schemas.microsoft.com/office/word/2010/wordprocessingShape">
+                    <wps:wsp>
+                      <wps:cNvSpPr/>
+                      <wps:spPr>
+                        <a:xfrm>
+                          <a:off x="0" y="0"/>
+                          <a:ext cx="781050" cy="1381125"/>
+                        </a:xfrm>
+                        <a:prstGeom prst="rect">
+                          <a:avLst/>
+                        </a:prstGeom>
+                        <a:solidFill>
+                          <a:srgbClr val="215D70"/>
+                        </a:solidFill>
+                        <a:ln>
+                          <a:noFill/>
+                        </a:ln>
+                      </wps:spPr>
+                      <wps:style>
+                        <a:lnRef idx="2">
+                          <a:schemeClr val="accent1">
+                            <a:shade val="50000"/>
+                          </a:schemeClr>
+                        </a:lnRef>
+                        <a:fillRef idx="1">
+                          <a:schemeClr val="accent1"/>
+                        </a:fillRef>
+                        <a:effectRef idx="0">
+                          <a:schemeClr val="accent1"/>
+                        </a:effectRef>
+                        <a:fontRef idx="minor">
+                          <a:schemeClr val="lt1"/>
+                        </a:fontRef>
+                      </wps:style>
+                      <wps:bodyPr rot="0" spcFirstLastPara="0" vertOverflow="overflow" horzOverflow="overflow" vert="horz" wrap="square" lIns="91440" tIns="45720" rIns="91440" bIns="45720" numCol="1" spcCol="0" rtlCol="0" fromWordArt="0" anchor="ctr" anchorCtr="0" forceAA="0" compatLnSpc="1">
+                        <a:prstTxWarp prst="textNoShape">
+                          <a:avLst/>
+                        </a:prstTxWarp>
+                        <a:noAutofit/>
+                      </wps:bodyPr>
+                    </wps:wsp>
+                  </a:graphicData>
+                </a:graphic>
+              </wp:anchor>
+            </w:drawing>
+          </mc:Choice>
+          <mc:Fallback>
+            <w:pict>
+              <v:rect w14:anchorId="089CB597" id="Rechteck 6" o:spid="_x0000_s1026" style="position:absolute;margin-left:62.3pt;margin-top:531.6pt;width:61.5pt;height:108.75pt;z-index:251660288;visibility:visible;mso-wrap-style:square;mso-wrap-distance-left:9pt;mso-wrap-distance-top:0;mso-wrap-distance-right:9pt;mso-wrap-distance-bottom:0;mso-position-horizontal:absolute;mso-position-horizontal-relative:margin;mso-position-vertical:absolute;mso-position-vertical-relative:page;v-text-anchor:middle" o:gfxdata="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" fillcolor="#215d70" stroked="f" strokeweight="1pt">
+                <w10:wrap anchorx="margin" anchory="page"/>
+              </v:rect>
+            </w:pict>
+          </mc:Fallback>
+        </mc:AlternateContent>
+      </w:r>
+      <w:r>
+        <w:rPr>
+          <w:lang w:val="de-DE"/>
+        </w:rPr>
+        <mc:AlternateContent>
+          <mc:Choice Requires="wps">
+            <w:drawing>
+              <wp:anchor distT="0" distB="0" distL="114300" distR="114300" simplePos="0" relativeHeight="251661312" behindDoc="0" locked="0" layoutInCell="1" allowOverlap="1" wp14:anchorId="6C492711" wp14:editId="4D6CAA31">
+                <wp:simplePos x="0" y="0"/>
+                <wp:positionH relativeFrom="margin">
+                  <wp:posOffset>1579245</wp:posOffset>
+                </wp:positionH>
+                <wp:positionV relativeFrom="page">
+                  <wp:posOffset>6751320</wp:posOffset>
+                </wp:positionV>
+                <wp:extent cx="781050" cy="1381125"/>
+                <wp:effectExtent l="0" t="0" r="0" b="9525"/>
+                <wp:wrapNone/>
+                <wp:docPr id="7" name="Rechteck 7"/>
+                <wp:cNvGraphicFramePr/>
+                <a:graphic xmlns:a="http://schemas.openxmlformats.org/drawingml/2006/main">
+                  <a:graphicData uri="http://schemas.microsoft.com/office/word/2010/wordprocessingShape">
+                    <wps:wsp>
+                      <wps:cNvSpPr/>
+                      <wps:spPr>
+                        <a:xfrm>
+                          <a:off x="0" y="0"/>
+                          <a:ext cx="781050" cy="1381125"/>
+                        </a:xfrm>
+                        <a:prstGeom prst="rect">
+                          <a:avLst/>
+                        </a:prstGeom>
+                        <a:solidFill>
+                          <a:srgbClr val="297B93"/>
+                        </a:solidFill>
+                        <a:ln>
+                          <a:noFill/>
+                        </a:ln>
+                      </wps:spPr>
+                      <wps:style>
+                        <a:lnRef idx="2">
+                          <a:schemeClr val="accent1">
+                            <a:shade val="50000"/>
+                          </a:schemeClr>
+                        </a:lnRef>
+                        <a:fillRef idx="1">
+                          <a:schemeClr val="accent1"/>
+                        </a:fillRef>
+                        <a:effectRef idx="0">
+                          <a:schemeClr val="accent1"/>
+                        </a:effectRef>
+                        <a:fontRef idx="minor">
+                          <a:schemeClr val="lt1"/>
+                        </a:fontRef>
+                      </wps:style>
+                      <wps:bodyPr rot="0" spcFirstLastPara="0" vertOverflow="overflow" horzOverflow="overflow" vert="horz" wrap="square" lIns="91440" tIns="45720" rIns="91440" bIns="45720" numCol="1" spcCol="0" rtlCol="0" fromWordArt="0" anchor="ctr" anchorCtr="0" forceAA="0" compatLnSpc="1">
+                        <a:prstTxWarp prst="textNoShape">
+                          <a:avLst/>
+                        </a:prstTxWarp>
+                        <a:noAutofit/>
+                      </wps:bodyPr>
+                    </wps:wsp>
+                  </a:graphicData>
+                </a:graphic>
+              </wp:anchor>
+            </w:drawing>
+          </mc:Choice>
+          <mc:Fallback>
+            <w:pict>
+              <v:rect w14:anchorId="775FE292" id="Rechteck 7" o:spid="_x0000_s1026" style="position:absolute;margin-left:124.35pt;margin-top:531.6pt;width:61.5pt;height:108.75pt;z-index:251661312;visibility:visible;mso-wrap-style:square;mso-wrap-distance-left:9pt;mso-wrap-distance-top:0;mso-wrap-distance-right:9pt;mso-wrap-distance-bottom:0;mso-position-horizontal:absolute;mso-position-horizontal-relative:margin;mso-position-vertical:absolute;mso-position-vertical-relative:page;v-text-anchor:middle" o:gfxdata="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" fillcolor="#297b93" stroked="f" strokeweight="1pt">
+                <w10:wrap anchorx="margin" anchory="page"/>
+              </v:rect>
+            </w:pict>
+          </mc:Fallback>
+        </mc:AlternateContent>
+      </w:r>
+      <w:r>
+        <w:rPr>
+          <w:lang w:val="de-DE"/>
+        </w:rPr>
+        <mc:AlternateContent>
+          <mc:Choice Requires="wps">
+            <w:drawing>
+              <wp:anchor distT="0" distB="0" distL="114300" distR="114300" simplePos="0" relativeHeight="251662336" behindDoc="0" locked="0" layoutInCell="1" allowOverlap="1" wp14:anchorId="5CC9ECBF" wp14:editId="498C3826">
+                <wp:simplePos x="0" y="0"/>
+                <wp:positionH relativeFrom="margin">
+                  <wp:posOffset>2369820</wp:posOffset>
+                </wp:positionH>
+                <wp:positionV relativeFrom="page">
+                  <wp:posOffset>6750685</wp:posOffset>
+                </wp:positionV>
+                <wp:extent cx="781050" cy="1381125"/>
+                <wp:effectExtent l="0" t="0" r="0" b="9525"/>
+                <wp:wrapNone/>
+                <wp:docPr id="8" name="Rechteck 8"/>
+                <wp:cNvGraphicFramePr/>
+                <a:graphic xmlns:a="http://schemas.openxmlformats.org/drawingml/2006/main">
+                  <a:graphicData uri="http://schemas.microsoft.com/office/word/2010/wordprocessingShape">
+                    <wps:wsp>
+                      <wps:cNvSpPr/>
+                      <wps:spPr>
+                        <a:xfrm>
+                          <a:off x="0" y="0"/>
+                          <a:ext cx="781050" cy="1381125"/>
+                        </a:xfrm>
+                        <a:prstGeom prst="rect">
+                          <a:avLst/>
+                        </a:prstGeom>
+                        <a:solidFill>
+                          <a:srgbClr val="4EB8D8"/>
+                        </a:solidFill>
+                        <a:ln>
+                          <a:noFill/>
+                        </a:ln>
+                      </wps:spPr>
+                      <wps:style>
+                        <a:lnRef idx="2">
+                          <a:schemeClr val="accent1">
+                            <a:shade val="50000"/>
+                          </a:schemeClr>
+                        </a:lnRef>
+                        <a:fillRef idx="1">
+                          <a:schemeClr val="accent1"/>
+                        </a:fillRef>
+                        <a:effectRef idx="0">
+                          <a:schemeClr val="accent1"/>
+                        </a:effectRef>
+                        <a:fontRef idx="minor">
+                          <a:schemeClr val="lt1"/>
+                        </a:fontRef>
+                      </wps:style>
+                      <wps:bodyPr rot="0" spcFirstLastPara="0" vertOverflow="overflow" horzOverflow="overflow" vert="horz" wrap="square" lIns="91440" tIns="45720" rIns="91440" bIns="45720" numCol="1" spcCol="0" rtlCol="0" fromWordArt="0" anchor="ctr" anchorCtr="0" forceAA="0" compatLnSpc="1">
+                        <a:prstTxWarp prst="textNoShape">
+                          <a:avLst/>
+                        </a:prstTxWarp>
+                        <a:noAutofit/>
+                      </wps:bodyPr>
+                    </wps:wsp>
+                  </a:graphicData>
+                </a:graphic>
+              </wp:anchor>
+            </w:drawing>
+          </mc:Choice>
+          <mc:Fallback>
+            <w:pict>
+              <v:rect w14:anchorId="34E863BE" id="Rechteck 8" o:spid="_x0000_s1026" style="position:absolute;margin-left:186.6pt;margin-top:531.55pt;width:61.5pt;height:108.75pt;z-index:251662336;visibility:visible;mso-wrap-style:square;mso-wrap-distance-left:9pt;mso-wrap-distance-top:0;mso-wrap-distance-right:9pt;mso-wrap-distance-bottom:0;mso-position-horizontal:absolute;mso-position-horizontal-relative:margin;mso-position-vertical:absolute;mso-position-vertical-relative:page;v-text-anchor:middle" o:gfxdata="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" fillcolor="#4eb8d8" stroked="f" strokeweight="1pt">
+                <w10:wrap anchorx="margin" anchory="page"/>
+              </v:rect>
+            </w:pict>
+          </mc:Fallback>
+        </mc:AlternateContent>
+      </w:r>
+      <w:r>
+        <w:rPr>
+          <w:lang w:val="de-DE"/>
+        </w:rPr>
+        <mc:AlternateContent>
+          <mc:Choice Requires="wps">
+            <w:drawing>
+              <wp:anchor distT="0" distB="0" distL="114300" distR="114300" simplePos="0" relativeHeight="251663360" behindDoc="0" locked="0" layoutInCell="1" allowOverlap="1" wp14:anchorId="2352DEB3" wp14:editId="3D364B26">
+                <wp:simplePos x="0" y="0"/>
+                <wp:positionH relativeFrom="margin">
+                  <wp:posOffset>3161665</wp:posOffset>
+                </wp:positionH>
+                <wp:positionV relativeFrom="page">
+                  <wp:posOffset>6751955</wp:posOffset>
+                </wp:positionV>
+                <wp:extent cx="781050" cy="1381125"/>
+                <wp:effectExtent l="0" t="0" r="0" b="9525"/>
+                <wp:wrapNone/>
+                <wp:docPr id="9" name="Rechteck 9"/>
+                <wp:cNvGraphicFramePr/>
+                <a:graphic xmlns:a="http://schemas.openxmlformats.org/drawingml/2006/main">
+                  <a:graphicData uri="http://schemas.microsoft.com/office/word/2010/wordprocessingShape">
+                    <wps:wsp>
+                      <wps:cNvSpPr/>
+                      <wps:spPr>
+                        <a:xfrm>
+                          <a:off x="0" y="0"/>
+                          <a:ext cx="781050" cy="1381125"/>
+                        </a:xfrm>
+                        <a:prstGeom prst="rect">
+                          <a:avLst/>
+                        </a:prstGeom>
+                        <a:solidFill>
+                          <a:srgbClr val="44AECE"/>
+                        </a:solidFill>
+                        <a:ln>
+                          <a:noFill/>
+                        </a:ln>
+                      </wps:spPr>
+                      <wps:style>
+                        <a:lnRef idx="2">
+                          <a:schemeClr val="accent1">
+                            <a:shade val="50000"/>
+                          </a:schemeClr>
+                        </a:lnRef>
+                        <a:fillRef idx="1">
+                          <a:schemeClr val="accent1"/>
+                        </a:fillRef>
+                        <a:effectRef idx="0">
+                          <a:schemeClr val="accent1"/>
+                        </a:effectRef>
+                        <a:fontRef idx="minor">
+                          <a:schemeClr val="lt1"/>
+                        </a:fontRef>
+                      </wps:style>
+                      <wps:bodyPr rot="0" spcFirstLastPara="0" vertOverflow="overflow" horzOverflow="overflow" vert="horz" wrap="square" lIns="91440" tIns="45720" rIns="91440" bIns="45720" numCol="1" spcCol="0" rtlCol="0" fromWordArt="0" anchor="ctr" anchorCtr="0" forceAA="0" compatLnSpc="1">
+                        <a:prstTxWarp prst="textNoShape">
+                          <a:avLst/>
+                        </a:prstTxWarp>
+                        <a:noAutofit/>
+                      </wps:bodyPr>
+                    </wps:wsp>
+                  </a:graphicData>
+                </a:graphic>
+              </wp:anchor>
+            </w:drawing>
+          </mc:Choice>
+          <mc:Fallback>
+            <w:pict>
+              <v:rect w14:anchorId="5F34E356" id="Rechteck 9" o:spid="_x0000_s1026" style="position:absolute;margin-left:248.95pt;margin-top:531.65pt;width:61.5pt;height:108.75pt;z-index:251663360;visibility:visible;mso-wrap-style:square;mso-wrap-distance-left:9pt;mso-wrap-distance-top:0;mso-wrap-distance-right:9pt;mso-wrap-distance-bottom:0;mso-position-horizontal:absolute;mso-position-horizontal-relative:margin;mso-position-vertical:absolute;mso-position-vertical-relative:page;v-text-anchor:middle" o:gfxdata="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" fillcolor="#44aece" stroked="f" strokeweight="1pt">
+                <w10:wrap anchorx="margin" anchory="page"/>
+              </v:rect>
+            </w:pict>
+          </mc:Fallback>
+        </mc:AlternateContent>
+      </w:r>
+    </w:p>
+    <w:p>
+      <w:pPr>
+        <w:rPr>
+          <w:lang w:val="de-DE"/>
+        </w:rPr>
+      </w:pPr>
+    </w:p>
+    <w:p>
+      <w:pPr>
+        <w:rPr>
+          <w:lang w:val="de-DE"/>
+        </w:rPr>
+      </w:pPr>
+    </w:p>
+    <w:p>
+      <w:pPr>
+        <w:rPr>
+          <w:lang w:val="de-DE"/>
+        </w:rPr>
+      </w:pPr>
+    </w:p>
+    <w:p>
+      <w:pPr>
+        <w:rPr>
+          <w:lang w:val="de-DE"/>
+        </w:rPr>
+      </w:pPr>
+    </w:p>
+    <w:p>
+      <w:pPr>
+        <w:pStyle w:val="berschrift2"/>
+        <w:rPr>
+          <w:lang w:val="de-DE"/>
+        </w:rPr>
+      </w:pPr>
+    </w:p>
+    <w:p>
+      <w:pPr>
+        <w:pStyle w:val="berschrift2"/>
+        <w:rPr>
+          <w:lang w:val="de-DE"/>
+        </w:rPr>
+      </w:pPr>
+      <w:bookmarkStart w:id="15" w:name="_Toc12823058"/>
+      <w:r>
+        <w:rPr>
+          <w:lang w:val="de-DE"/>
+        </w:rPr>
+        <w:t>CSS</w:t>
+      </w:r>
+      <w:bookmarkEnd w:id="15"/>
+    </w:p>
+    <w:p>
+      <w:pPr>
+        <w:rPr>
+          <w:lang w:val="de-DE"/>
+        </w:rPr>
+      </w:pPr>
+      <w:r>
+        <w:rPr>
+          <w:lang w:val="de-DE"/>
+        </w:rPr>
+        <w:t xml:space="preserve">Ich verwendete primär Bootstrap. Ansonsten </w:t>
+      </w:r>
+      <w:r>
+        <w:rPr>
+          <w:lang w:val="de-DE"/>
+        </w:rPr>
+        <w:t>verwendete ich auch eigenes CSS</w:t>
+      </w:r>
+      <w:bookmarkStart w:id="16" w:name="_GoBack"/>
+      <w:bookmarkEnd w:id="16"/>
+      <w:r>
+        <w:rPr>
+          <w:lang w:val="de-DE"/>
+        </w:rPr>
+        <w:t>.</w:t>
+      </w:r>
     </w:p>
     <w:sectPr>
       <w:pgSz w:w="12240" w:h="15840"/>
@@ -1985,6 +2837,56 @@
     </w:sectPr>
   </w:body>
 </w:document>
+</file>
+
+<file path=word/endnotes.xml><?xml version="1.0" encoding="utf-8"?>
+<w:endnotes xmlns:wpc="http://schemas.microsoft.com/office/word/2010/wordprocessingCanvas" xmlns:cx="http://schemas.microsoft.com/office/drawing/2014/chartex" xmlns:cx1="http://schemas.microsoft.com/office/drawing/2015/9/8/chartex" xmlns:cx2="http://schemas.microsoft.com/office/drawing/2015/10/21/chartex" xmlns:cx3="http://schemas.microsoft.com/office/drawing/2016/5/9/chartex" xmlns:cx4="http://schemas.microsoft.com/office/drawing/2016/5/10/chartex" xmlns:cx5="http://schemas.microsoft.com/office/drawing/2016/5/11/chartex" xmlns:cx6="http://schemas.microsoft.com/office/drawing/2016/5/12/chartex" xmlns:cx7="http://schemas.microsoft.com/office/drawing/2016/5/13/chartex" xmlns:cx8="http://schemas.microsoft.com/office/drawing/2016/5/14/chartex" xmlns:mc="http://schemas.openxmlformats.org/markup-compatibility/2006" xmlns:aink="http://schemas.microsoft.com/office/drawing/2016/ink" xmlns:am3d="http://schemas.microsoft.com/office/drawing/2017/model3d" xmlns:o="urn:schemas-microsoft-com:office:office" xmlns:r="http://schemas.openxmlformats.org/officeDocument/2006/relationships" xmlns:m="http://schemas.openxmlformats.org/officeDocument/2006/math" xmlns:v="urn:schemas-microsoft-com:vml" xmlns:wp14="http://schemas.microsoft.com/office/word/2010/wordprocessingDrawing" xmlns:wp="http://schemas.openxmlformats.org/drawingml/2006/wordprocessingDrawing" xmlns:w10="urn:schemas-microsoft-com:office:word" xmlns:w="http://schemas.openxmlformats.org/wordprocessingml/2006/main" xmlns:w14="http://schemas.microsoft.com/office/word/2010/wordml" xmlns:w15="http://schemas.microsoft.com/office/word/2012/wordml" xmlns:w16cid="http://schemas.microsoft.com/office/word/2016/wordml/cid" xmlns:w16se="http://schemas.microsoft.com/office/word/2015/wordml/symex" xmlns:wpg="http://schemas.microsoft.com/office/word/2010/wordprocessingGroup" xmlns:wpi="http://schemas.microsoft.com/office/word/2010/wordprocessingInk" xmlns:wne="http://schemas.microsoft.com/office/word/2006/wordml" xmlns:wps="http://schemas.microsoft.com/office/word/2010/wordprocessingShape" mc:Ignorable="w14 w15 w16se w16cid wp14">
+  <w:endnote w:type="separator" w:id="-1">
+    <w:p>
+      <w:pPr>
+        <w:spacing w:after="0" w:line="240" w:lineRule="auto"/>
+      </w:pPr>
+      <w:r>
+        <w:separator/>
+      </w:r>
+    </w:p>
+  </w:endnote>
+  <w:endnote w:type="continuationSeparator" w:id="0">
+    <w:p>
+      <w:pPr>
+        <w:spacing w:after="0" w:line="240" w:lineRule="auto"/>
+      </w:pPr>
+      <w:r>
+        <w:continuationSeparator/>
+      </w:r>
+    </w:p>
+  </w:endnote>
+</w:endnotes>
+</file>
+
+<file path=word/footnotes.xml><?xml version="1.0" encoding="utf-8"?>
+<w:footnotes xmlns:wpc="http://schemas.microsoft.com/office/word/2010/wordprocessingCanvas" xmlns:cx="http://schemas.microsoft.com/office/drawing/2014/chartex" xmlns:cx1="http://schemas.microsoft.com/office/drawing/2015/9/8/chartex" xmlns:cx2="http://schemas.microsoft.com/office/drawing/2015/10/21/chartex" xmlns:cx3="http://schemas.microsoft.com/office/drawing/2016/5/9/chartex" xmlns:cx4="http://schemas.microsoft.com/office/drawing/2016/5/10/chartex" xmlns:cx5="http://schemas.microsoft.com/office/drawing/2016/5/11/chartex" xmlns:cx6="http://schemas.microsoft.com/office/drawing/2016/5/12/chartex" xmlns:cx7="http://schemas.microsoft.com/office/drawing/2016/5/13/chartex" xmlns:cx8="http://schemas.microsoft.com/office/drawing/2016/5/14/chartex" xmlns:mc="http://schemas.openxmlformats.org/markup-compatibility/2006" xmlns:aink="http://schemas.microsoft.com/office/drawing/2016/ink" xmlns:am3d="http://schemas.microsoft.com/office/drawing/2017/model3d" xmlns:o="urn:schemas-microsoft-com:office:office" xmlns:r="http://schemas.openxmlformats.org/officeDocument/2006/relationships" xmlns:m="http://schemas.openxmlformats.org/officeDocument/2006/math" xmlns:v="urn:schemas-microsoft-com:vml" xmlns:wp14="http://schemas.microsoft.com/office/word/2010/wordprocessingDrawing" xmlns:wp="http://schemas.openxmlformats.org/drawingml/2006/wordprocessingDrawing" xmlns:w10="urn:schemas-microsoft-com:office:word" xmlns:w="http://schemas.openxmlformats.org/wordprocessingml/2006/main" xmlns:w14="http://schemas.microsoft.com/office/word/2010/wordml" xmlns:w15="http://schemas.microsoft.com/office/word/2012/wordml" xmlns:w16cid="http://schemas.microsoft.com/office/word/2016/wordml/cid" xmlns:w16se="http://schemas.microsoft.com/office/word/2015/wordml/symex" xmlns:wpg="http://schemas.microsoft.com/office/word/2010/wordprocessingGroup" xmlns:wpi="http://schemas.microsoft.com/office/word/2010/wordprocessingInk" xmlns:wne="http://schemas.microsoft.com/office/word/2006/wordml" xmlns:wps="http://schemas.microsoft.com/office/word/2010/wordprocessingShape" mc:Ignorable="w14 w15 w16se w16cid wp14">
+  <w:footnote w:type="separator" w:id="-1">
+    <w:p>
+      <w:pPr>
+        <w:spacing w:after="0" w:line="240" w:lineRule="auto"/>
+      </w:pPr>
+      <w:r>
+        <w:separator/>
+      </w:r>
+    </w:p>
+  </w:footnote>
+  <w:footnote w:type="continuationSeparator" w:id="0">
+    <w:p>
+      <w:pPr>
+        <w:spacing w:after="0" w:line="240" w:lineRule="auto"/>
+      </w:pPr>
+      <w:r>
+        <w:continuationSeparator/>
+      </w:r>
+    </w:p>
+  </w:footnote>
+</w:footnotes>
 </file>
 
 <file path=word/numbering.xml><?xml version="1.0" encoding="utf-8"?>
@@ -2795,6 +3697,50 @@
       <w:szCs w:val="18"/>
     </w:rPr>
   </w:style>
+  <w:style w:type="paragraph" w:styleId="Kopfzeile">
+    <w:name w:val="header"/>
+    <w:basedOn w:val="Standard"/>
+    <w:link w:val="KopfzeileZchn"/>
+    <w:uiPriority w:val="99"/>
+    <w:unhideWhenUsed/>
+    <w:rsid w:val="000C1285"/>
+    <w:pPr>
+      <w:tabs>
+        <w:tab w:val="center" w:pos="4513"/>
+        <w:tab w:val="right" w:pos="9026"/>
+      </w:tabs>
+      <w:spacing w:after="0" w:line="240" w:lineRule="auto"/>
+    </w:pPr>
+  </w:style>
+  <w:style w:type="character" w:customStyle="1" w:styleId="KopfzeileZchn">
+    <w:name w:val="Kopfzeile Zchn"/>
+    <w:basedOn w:val="Absatz-Standardschriftart"/>
+    <w:link w:val="Kopfzeile"/>
+    <w:uiPriority w:val="99"/>
+    <w:rsid w:val="000C1285"/>
+  </w:style>
+  <w:style w:type="paragraph" w:styleId="Fuzeile">
+    <w:name w:val="footer"/>
+    <w:basedOn w:val="Standard"/>
+    <w:link w:val="FuzeileZchn"/>
+    <w:uiPriority w:val="99"/>
+    <w:unhideWhenUsed/>
+    <w:rsid w:val="000C1285"/>
+    <w:pPr>
+      <w:tabs>
+        <w:tab w:val="center" w:pos="4513"/>
+        <w:tab w:val="right" w:pos="9026"/>
+      </w:tabs>
+      <w:spacing w:after="0" w:line="240" w:lineRule="auto"/>
+    </w:pPr>
+  </w:style>
+  <w:style w:type="character" w:customStyle="1" w:styleId="FuzeileZchn">
+    <w:name w:val="Fußzeile Zchn"/>
+    <w:basedOn w:val="Absatz-Standardschriftart"/>
+    <w:link w:val="Fuzeile"/>
+    <w:uiPriority w:val="99"/>
+    <w:rsid w:val="000C1285"/>
+  </w:style>
 </w:styles>
 </file>
 
@@ -3098,7 +4044,7 @@
 </file>
 
 <file path=customXml/itemProps1.xml><?xml version="1.0" encoding="utf-8"?>
-<ds:datastoreItem xmlns:ds="http://schemas.openxmlformats.org/officeDocument/2006/customXml" ds:itemID="{D510AA1F-4233-4FA9-9E66-8868772132F1}">
+<ds:datastoreItem xmlns:ds="http://schemas.openxmlformats.org/officeDocument/2006/customXml" ds:itemID="{6C254980-FF64-4620-8F7C-56E77573A9AC}">
   <ds:schemaRefs>
     <ds:schemaRef ds:uri="http://schemas.openxmlformats.org/officeDocument/2006/bibliography"/>
   </ds:schemaRefs>

</xml_diff>

<commit_message>
Tried to terminate session and fixed kundeninfoseite
</commit_message>
<xml_diff>
--- a/Projektdokumentation.docx
+++ b/Projektdokumentation.docx
@@ -2336,13 +2336,43 @@
         <w:rPr>
           <w:lang w:val="de-DE"/>
         </w:rPr>
-        <w:t xml:space="preserve">Ich verwendete folgende </w:t>
-      </w:r>
-      <w:r>
-        <w:rPr>
-          <w:lang w:val="de-DE"/>
-        </w:rPr>
-        <w:t xml:space="preserve">monochromatische </w:t>
+        <w:t xml:space="preserve">Ich </w:t>
+      </w:r>
+      <w:r>
+        <w:rPr>
+          <w:lang w:val="de-DE"/>
+        </w:rPr>
+        <w:t>entschied mich für</w:t>
+      </w:r>
+      <w:r>
+        <w:rPr>
+          <w:lang w:val="de-DE"/>
+        </w:rPr>
+        <w:t xml:space="preserve"> folgende </w:t>
+      </w:r>
+      <w:r>
+        <w:rPr>
+          <w:lang w:val="de-DE"/>
+        </w:rPr>
+        <w:t xml:space="preserve">potentiellen </w:t>
+      </w:r>
+      <w:r>
+        <w:rPr>
+          <w:lang w:val="de-DE"/>
+        </w:rPr>
+        <w:t>monochromatische</w:t>
+      </w:r>
+      <w:r>
+        <w:rPr>
+          <w:lang w:val="de-DE"/>
+        </w:rPr>
+        <w:t>n</w:t>
+      </w:r>
+      <w:r>
+        <w:rPr>
+          <w:lang w:val="de-DE"/>
+        </w:rPr>
+        <w:t xml:space="preserve"> </w:t>
       </w:r>
       <w:r>
         <w:rPr>
@@ -2369,6 +2399,8 @@
           <w:lang w:val="de-DE"/>
         </w:rPr>
       </w:pPr>
+      <w:bookmarkStart w:id="15" w:name="_GoBack"/>
+      <w:bookmarkEnd w:id="15"/>
       <w:r>
         <w:rPr>
           <w:lang w:val="de-DE"/>
@@ -2438,7 +2470,7 @@
           </mc:Choice>
           <mc:Fallback>
             <w:pict>
-              <v:rect w14:anchorId="2A0E9A1A" id="Rechteck 4" o:spid="_x0000_s1026" style="position:absolute;margin-left:0;margin-top:531.6pt;width:61.5pt;height:108.75pt;z-index:251659264;visibility:visible;mso-wrap-style:square;mso-wrap-distance-left:9pt;mso-wrap-distance-top:0;mso-wrap-distance-right:9pt;mso-wrap-distance-bottom:0;mso-position-horizontal:absolute;mso-position-horizontal-relative:margin;mso-position-vertical:absolute;mso-position-vertical-relative:page;v-text-anchor:middle" o:gfxdata="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" fillcolor="#122c34" stroked="f" strokeweight="1pt">
+              <v:rect w14:anchorId="7014CDD1" id="Rechteck 4" o:spid="_x0000_s1026" style="position:absolute;margin-left:0;margin-top:531.6pt;width:61.5pt;height:108.75pt;z-index:251659264;visibility:visible;mso-wrap-style:square;mso-wrap-distance-left:9pt;mso-wrap-distance-top:0;mso-wrap-distance-right:9pt;mso-wrap-distance-bottom:0;mso-position-horizontal:absolute;mso-position-horizontal-relative:margin;mso-position-vertical:absolute;mso-position-vertical-relative:page;v-text-anchor:middle" o:gfxdata="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" fillcolor="#122c34" stroked="f" strokeweight="1pt">
                 <w10:wrap anchorx="margin" anchory="page"/>
               </v:rect>
             </w:pict>
@@ -2514,7 +2546,7 @@
           </mc:Choice>
           <mc:Fallback>
             <w:pict>
-              <v:rect w14:anchorId="089CB597" id="Rechteck 6" o:spid="_x0000_s1026" style="position:absolute;margin-left:62.3pt;margin-top:531.6pt;width:61.5pt;height:108.75pt;z-index:251660288;visibility:visible;mso-wrap-style:square;mso-wrap-distance-left:9pt;mso-wrap-distance-top:0;mso-wrap-distance-right:9pt;mso-wrap-distance-bottom:0;mso-position-horizontal:absolute;mso-position-horizontal-relative:margin;mso-position-vertical:absolute;mso-position-vertical-relative:page;v-text-anchor:middle" o:gfxdata="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" fillcolor="#215d70" stroked="f" strokeweight="1pt">
+              <v:rect w14:anchorId="269C7153" id="Rechteck 6" o:spid="_x0000_s1026" style="position:absolute;margin-left:62.3pt;margin-top:531.6pt;width:61.5pt;height:108.75pt;z-index:251660288;visibility:visible;mso-wrap-style:square;mso-wrap-distance-left:9pt;mso-wrap-distance-top:0;mso-wrap-distance-right:9pt;mso-wrap-distance-bottom:0;mso-position-horizontal:absolute;mso-position-horizontal-relative:margin;mso-position-vertical:absolute;mso-position-vertical-relative:page;v-text-anchor:middle" o:gfxdata="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" fillcolor="#215d70" stroked="f" strokeweight="1pt">
                 <w10:wrap anchorx="margin" anchory="page"/>
               </v:rect>
             </w:pict>
@@ -2590,7 +2622,7 @@
           </mc:Choice>
           <mc:Fallback>
             <w:pict>
-              <v:rect w14:anchorId="775FE292" id="Rechteck 7" o:spid="_x0000_s1026" style="position:absolute;margin-left:124.35pt;margin-top:531.6pt;width:61.5pt;height:108.75pt;z-index:251661312;visibility:visible;mso-wrap-style:square;mso-wrap-distance-left:9pt;mso-wrap-distance-top:0;mso-wrap-distance-right:9pt;mso-wrap-distance-bottom:0;mso-position-horizontal:absolute;mso-position-horizontal-relative:margin;mso-position-vertical:absolute;mso-position-vertical-relative:page;v-text-anchor:middle" o:gfxdata="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" fillcolor="#297b93" stroked="f" strokeweight="1pt">
+              <v:rect w14:anchorId="1577E3D0" id="Rechteck 7" o:spid="_x0000_s1026" style="position:absolute;margin-left:124.35pt;margin-top:531.6pt;width:61.5pt;height:108.75pt;z-index:251661312;visibility:visible;mso-wrap-style:square;mso-wrap-distance-left:9pt;mso-wrap-distance-top:0;mso-wrap-distance-right:9pt;mso-wrap-distance-bottom:0;mso-position-horizontal:absolute;mso-position-horizontal-relative:margin;mso-position-vertical:absolute;mso-position-vertical-relative:page;v-text-anchor:middle" o:gfxdata="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" fillcolor="#297b93" stroked="f" strokeweight="1pt">
                 <w10:wrap anchorx="margin" anchory="page"/>
               </v:rect>
             </w:pict>
@@ -2666,7 +2698,7 @@
           </mc:Choice>
           <mc:Fallback>
             <w:pict>
-              <v:rect w14:anchorId="34E863BE" id="Rechteck 8" o:spid="_x0000_s1026" style="position:absolute;margin-left:186.6pt;margin-top:531.55pt;width:61.5pt;height:108.75pt;z-index:251662336;visibility:visible;mso-wrap-style:square;mso-wrap-distance-left:9pt;mso-wrap-distance-top:0;mso-wrap-distance-right:9pt;mso-wrap-distance-bottom:0;mso-position-horizontal:absolute;mso-position-horizontal-relative:margin;mso-position-vertical:absolute;mso-position-vertical-relative:page;v-text-anchor:middle" o:gfxdata="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" fillcolor="#4eb8d8" stroked="f" strokeweight="1pt">
+              <v:rect w14:anchorId="04367D38" id="Rechteck 8" o:spid="_x0000_s1026" style="position:absolute;margin-left:186.6pt;margin-top:531.55pt;width:61.5pt;height:108.75pt;z-index:251662336;visibility:visible;mso-wrap-style:square;mso-wrap-distance-left:9pt;mso-wrap-distance-top:0;mso-wrap-distance-right:9pt;mso-wrap-distance-bottom:0;mso-position-horizontal:absolute;mso-position-horizontal-relative:margin;mso-position-vertical:absolute;mso-position-vertical-relative:page;v-text-anchor:middle" o:gfxdata="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" fillcolor="#4eb8d8" stroked="f" strokeweight="1pt">
                 <w10:wrap anchorx="margin" anchory="page"/>
               </v:rect>
             </w:pict>
@@ -2742,7 +2774,7 @@
           </mc:Choice>
           <mc:Fallback>
             <w:pict>
-              <v:rect w14:anchorId="5F34E356" id="Rechteck 9" o:spid="_x0000_s1026" style="position:absolute;margin-left:248.95pt;margin-top:531.65pt;width:61.5pt;height:108.75pt;z-index:251663360;visibility:visible;mso-wrap-style:square;mso-wrap-distance-left:9pt;mso-wrap-distance-top:0;mso-wrap-distance-right:9pt;mso-wrap-distance-bottom:0;mso-position-horizontal:absolute;mso-position-horizontal-relative:margin;mso-position-vertical:absolute;mso-position-vertical-relative:page;v-text-anchor:middle" o:gfxdata="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" fillcolor="#44aece" stroked="f" strokeweight="1pt">
+              <v:rect w14:anchorId="1512738E" id="Rechteck 9" o:spid="_x0000_s1026" style="position:absolute;margin-left:248.95pt;margin-top:531.65pt;width:61.5pt;height:108.75pt;z-index:251663360;visibility:visible;mso-wrap-style:square;mso-wrap-distance-left:9pt;mso-wrap-distance-top:0;mso-wrap-distance-right:9pt;mso-wrap-distance-bottom:0;mso-position-horizontal:absolute;mso-position-horizontal-relative:margin;mso-position-vertical:absolute;mso-position-vertical-relative:page;v-text-anchor:middle" o:gfxdata="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" fillcolor="#44aece" stroked="f" strokeweight="1pt">
                 <w10:wrap anchorx="margin" anchory="page"/>
               </v:rect>
             </w:pict>
@@ -2793,14 +2825,14 @@
           <w:lang w:val="de-DE"/>
         </w:rPr>
       </w:pPr>
-      <w:bookmarkStart w:id="15" w:name="_Toc12823058"/>
+      <w:bookmarkStart w:id="16" w:name="_Toc12823058"/>
       <w:r>
         <w:rPr>
           <w:lang w:val="de-DE"/>
         </w:rPr>
         <w:t>CSS</w:t>
       </w:r>
-      <w:bookmarkEnd w:id="15"/>
+      <w:bookmarkEnd w:id="16"/>
     </w:p>
     <w:p>
       <w:pPr>
@@ -2820,8 +2852,6 @@
         </w:rPr>
         <w:t>verwendete ich auch eigenes CSS</w:t>
       </w:r>
-      <w:bookmarkStart w:id="16" w:name="_GoBack"/>
-      <w:bookmarkEnd w:id="16"/>
       <w:r>
         <w:rPr>
           <w:lang w:val="de-DE"/>
@@ -4044,7 +4074,7 @@
 </file>
 
 <file path=customXml/itemProps1.xml><?xml version="1.0" encoding="utf-8"?>
-<ds:datastoreItem xmlns:ds="http://schemas.openxmlformats.org/officeDocument/2006/customXml" ds:itemID="{6C254980-FF64-4620-8F7C-56E77573A9AC}">
+<ds:datastoreItem xmlns:ds="http://schemas.openxmlformats.org/officeDocument/2006/customXml" ds:itemID="{2CE1F856-5257-4D74-A917-4FDDD5042210}">
   <ds:schemaRefs>
     <ds:schemaRef ds:uri="http://schemas.openxmlformats.org/officeDocument/2006/bibliography"/>
   </ds:schemaRefs>

</xml_diff>